<commit_message>
Lab 7: Added message about anode vs cathod
</commit_message>
<xml_diff>
--- a/Lab 7/Lab 7 Instructions.docx
+++ b/Lab 7/Lab 7 Instructions.docx
@@ -3357,7 +3357,15 @@
           <w:sz w:val="24"/>
           <w:szCs w:val="24"/>
         </w:rPr>
-        <w:t xml:space="preserve">7 segment display so that it counts up from 0. When it gets to 9 it should loop back to 0 again.  </w:t>
+        <w:t xml:space="preserve">7 segment display so that it counts up from 0. When it gets to 9 it should loop back to 0 again. </w:t>
+      </w:r>
+      <w:r>
+        <w:rPr>
+          <w:rFonts w:ascii="Times New Roman" w:hAnsi="Times New Roman" w:cs="Times New Roman"/>
+          <w:sz w:val="24"/>
+          <w:szCs w:val="24"/>
+        </w:rPr>
+        <w:t xml:space="preserve">Make sure your 7 segment display is set to “cathode”. The default is anode which is incorrect. </w:t>
       </w:r>
     </w:p>
     <w:p>

</xml_diff>